<commit_message>
modified:   .gitignore 	modified:   CONTRATOS/API_Contratos.ipynb 	modified:   CONTRATOS/IDS.ipynb 	modified:   CONTRATOS/templated.docx
</commit_message>
<xml_diff>
--- a/CONTRATOS/templated.docx
+++ b/CONTRATOS/templated.docx
@@ -139,24 +139,16 @@
         <w:rPr>
           <w:highlight w:val="yellow"/>
         </w:rPr>
-        <w:t xml:space="preserve"> %} </w:t>
-      </w:r>
-      <w:proofErr w:type="gramStart"/>
+        <w:t xml:space="preserve"> %} {{ </w:t>
+      </w:r>
+      <w:proofErr w:type="spellStart"/>
       <w:r>
         <w:rPr>
           <w:highlight w:val="yellow"/>
         </w:rPr>
-        <w:t xml:space="preserve">{{ </w:t>
-      </w:r>
-      <w:proofErr w:type="spellStart"/>
-      <w:r>
-        <w:rPr>
-          <w:highlight w:val="yellow"/>
-        </w:rPr>
         <w:t>TipoPersona</w:t>
       </w:r>
       <w:proofErr w:type="spellEnd"/>
-      <w:proofErr w:type="gramEnd"/>
       <w:r>
         <w:rPr>
           <w:highlight w:val="yellow"/>
@@ -710,7 +702,19 @@
         <w:t>}}</w:t>
       </w:r>
       <w:r>
-        <w:t>, de conformidad con lo que reza el artículo 1876 del Código Civil Ecuatoriano. Es responsabilidad del ARRENDATARIO el mantenimiento de aires acondicionados, iluminación, rotulación, piso, y todo lo que sea por uso propio de la operación de la farmacia. </w:t>
+        <w:t xml:space="preserve">, de conformidad con lo que reza el artículo 1876 del Código Civil Ecuatoriano. Es responsabilidad del ARRENDATARIO el mantenimiento de aires acondicionados, iluminación, rotulación, piso, y todo lo que sea por uso propio de la operación de la </w:t>
+      </w:r>
+      <w:r>
+        <w:t>{{</w:t>
+      </w:r>
+      <w:r>
+        <w:t>Purpose3</w:t>
+      </w:r>
+      <w:r>
+        <w:t>}}</w:t>
+      </w:r>
+      <w:r>
+        <w:t>. </w:t>
       </w:r>
     </w:p>
     <w:p>
@@ -1147,25 +1151,7 @@
           <w:bCs/>
           <w:highlight w:val="green"/>
         </w:rPr>
-        <w:t xml:space="preserve">A partir del año se realizarán incrementos </w:t>
-      </w:r>
-      <w:proofErr w:type="gramStart"/>
-      <w:r>
-        <w:rPr>
-          <w:b/>
-          <w:bCs/>
-          <w:highlight w:val="green"/>
-        </w:rPr>
-        <w:t>de acuerdo a</w:t>
-      </w:r>
-      <w:proofErr w:type="gramEnd"/>
-      <w:r>
-        <w:rPr>
-          <w:b/>
-          <w:bCs/>
-          <w:highlight w:val="green"/>
-        </w:rPr>
-        <w:t xml:space="preserve"> la siguiente tabla:</w:t>
+        <w:t>A partir del año se realizarán incrementos de acuerdo a la siguiente tabla:</w:t>
       </w:r>
     </w:p>
     <w:p>
@@ -1244,18 +1230,13 @@
       </w:r>
       <w:proofErr w:type="spellEnd"/>
       <w:r>
-        <w:t xml:space="preserve"> %} </w:t>
-      </w:r>
-      <w:proofErr w:type="gramStart"/>
-      <w:r>
-        <w:t xml:space="preserve">{{ </w:t>
+        <w:t xml:space="preserve"> %} {{ </w:t>
       </w:r>
       <w:proofErr w:type="spellStart"/>
       <w:r>
         <w:t>TextoLuz</w:t>
       </w:r>
       <w:proofErr w:type="spellEnd"/>
-      <w:proofErr w:type="gramEnd"/>
       <w:r>
         <w:t xml:space="preserve"> }} {% </w:t>
       </w:r>
@@ -1291,18 +1272,13 @@
       </w:r>
       <w:proofErr w:type="spellEnd"/>
       <w:r>
-        <w:t xml:space="preserve"> %} </w:t>
-      </w:r>
-      <w:proofErr w:type="gramStart"/>
-      <w:r>
-        <w:t xml:space="preserve">{{ </w:t>
+        <w:t xml:space="preserve"> %} {{ </w:t>
       </w:r>
       <w:proofErr w:type="spellStart"/>
       <w:r>
         <w:t>TextoAgua</w:t>
       </w:r>
       <w:proofErr w:type="spellEnd"/>
-      <w:proofErr w:type="gramEnd"/>
       <w:r>
         <w:t xml:space="preserve"> }} {% </w:t>
       </w:r>
@@ -4355,7 +4331,6 @@
   <w:style w:type="character" w:default="1" w:styleId="Fuentedeprrafopredeter">
     <w:name w:val="Default Paragraph Font"/>
     <w:uiPriority w:val="1"/>
-    <w:semiHidden/>
     <w:unhideWhenUsed/>
   </w:style>
   <w:style w:type="table" w:default="1" w:styleId="Tablanormal">

</xml_diff>

<commit_message>
modified:   .gitignore 	modified:   CONTRATOS/API_Contratos.ipynb 	modified:   CONTRATOS/templated.docx
</commit_message>
<xml_diff>
--- a/CONTRATOS/templated.docx
+++ b/CONTRATOS/templated.docx
@@ -139,7 +139,14 @@
         <w:rPr>
           <w:highlight w:val="yellow"/>
         </w:rPr>
-        <w:t xml:space="preserve"> %} {{ </w:t>
+        <w:t xml:space="preserve"> %} </w:t>
+      </w:r>
+      <w:proofErr w:type="gramStart"/>
+      <w:r>
+        <w:rPr>
+          <w:highlight w:val="yellow"/>
+        </w:rPr>
+        <w:t xml:space="preserve">{{ </w:t>
       </w:r>
       <w:proofErr w:type="spellStart"/>
       <w:r>
@@ -149,6 +156,7 @@
         <w:t>TipoPersona</w:t>
       </w:r>
       <w:proofErr w:type="spellEnd"/>
+      <w:proofErr w:type="gramEnd"/>
       <w:r>
         <w:rPr>
           <w:highlight w:val="yellow"/>
@@ -1151,7 +1159,25 @@
           <w:bCs/>
           <w:highlight w:val="green"/>
         </w:rPr>
-        <w:t>A partir del año se realizarán incrementos de acuerdo a la siguiente tabla:</w:t>
+        <w:t xml:space="preserve">A partir del año se realizarán incrementos </w:t>
+      </w:r>
+      <w:proofErr w:type="gramStart"/>
+      <w:r>
+        <w:rPr>
+          <w:b/>
+          <w:bCs/>
+          <w:highlight w:val="green"/>
+        </w:rPr>
+        <w:t>de acuerdo a</w:t>
+      </w:r>
+      <w:proofErr w:type="gramEnd"/>
+      <w:r>
+        <w:rPr>
+          <w:b/>
+          <w:bCs/>
+          <w:highlight w:val="green"/>
+        </w:rPr>
+        <w:t xml:space="preserve"> la siguiente tabla:</w:t>
       </w:r>
     </w:p>
     <w:p>
@@ -1230,13 +1256,18 @@
       </w:r>
       <w:proofErr w:type="spellEnd"/>
       <w:r>
-        <w:t xml:space="preserve"> %} {{ </w:t>
+        <w:t xml:space="preserve"> %} </w:t>
+      </w:r>
+      <w:proofErr w:type="gramStart"/>
+      <w:r>
+        <w:t xml:space="preserve">{{ </w:t>
       </w:r>
       <w:proofErr w:type="spellStart"/>
       <w:r>
         <w:t>TextoLuz</w:t>
       </w:r>
       <w:proofErr w:type="spellEnd"/>
+      <w:proofErr w:type="gramEnd"/>
       <w:r>
         <w:t xml:space="preserve"> }} {% </w:t>
       </w:r>
@@ -1272,13 +1303,18 @@
       </w:r>
       <w:proofErr w:type="spellEnd"/>
       <w:r>
-        <w:t xml:space="preserve"> %} {{ </w:t>
+        <w:t xml:space="preserve"> %} </w:t>
+      </w:r>
+      <w:proofErr w:type="gramStart"/>
+      <w:r>
+        <w:t xml:space="preserve">{{ </w:t>
       </w:r>
       <w:proofErr w:type="spellStart"/>
       <w:r>
         <w:t>TextoAgua</w:t>
       </w:r>
       <w:proofErr w:type="spellEnd"/>
+      <w:proofErr w:type="gramEnd"/>
       <w:r>
         <w:t xml:space="preserve"> }} {% </w:t>
       </w:r>
@@ -1299,6 +1335,33 @@
       </w:pPr>
       <w:r>
         <w:rPr>
+          <w:highlight w:val="yellow"/>
+        </w:rPr>
+        <w:t>{{</w:t>
+      </w:r>
+      <w:proofErr w:type="spellStart"/>
+      <w:r>
+        <w:rPr>
+          <w:highlight w:val="yellow"/>
+        </w:rPr>
+        <w:t>TextoAlicuota</w:t>
+      </w:r>
+      <w:proofErr w:type="spellEnd"/>
+      <w:r>
+        <w:rPr>
+          <w:highlight w:val="yellow"/>
+        </w:rPr>
+        <w:t>}}</w:t>
+      </w:r>
+    </w:p>
+    <w:p>
+      <w:pPr>
+        <w:spacing w:line="276" w:lineRule="auto"/>
+        <w:ind w:left="-284" w:right="-264"/>
+        <w:jc w:val="both"/>
+      </w:pPr>
+      <w:r>
+        <w:rPr>
           <w:color w:val="100E12"/>
         </w:rPr>
         <w:t>EL ARRENDATARIO cumplirá estos pagos con la debida oportunidad para evitar multas al propietario;</w:t>
@@ -1333,7 +1396,11 @@
         <w:t xml:space="preserve">{{ARR}} </w:t>
       </w:r>
       <w:r>
-        <w:t xml:space="preserve">autoriza al ARRENDATARIO a realizar cualquier trámite para contar con la autorización, funcionamiento, rotulación o en general todos los que se requieran para el normal funcionamiento de la actividad comercial del ARRENDATARIO, ante las autoridades Municipales o de salud, comprometiéndose </w:t>
+        <w:t xml:space="preserve">autoriza al ARRENDATARIO a realizar cualquier trámite para contar con la autorización, funcionamiento, rotulación o en general todos los que se requieran para el normal funcionamiento de la actividad comercial del ARRENDATARIO, ante las autoridades Municipales o de </w:t>
+      </w:r>
+      <w:r>
+        <w:lastRenderedPageBreak/>
+        <w:t xml:space="preserve">salud, comprometiéndose </w:t>
       </w:r>
       <w:r>
         <w:t xml:space="preserve">{{ARR}} </w:t>
@@ -1360,7 +1427,6 @@
           <w:color w:val="000000"/>
           <w:bdr w:val="none" w:sz="0" w:space="0" w:color="auto" w:frame="1"/>
         </w:rPr>
-        <w:lastRenderedPageBreak/>
         <w:t xml:space="preserve">Anualmente, </w:t>
       </w:r>
       <w:r>
@@ -1811,6 +1877,7 @@
           <w:b/>
           <w:bCs/>
         </w:rPr>
+        <w:lastRenderedPageBreak/>
         <w:t>DÉCIMA SEGUNDA</w:t>
       </w:r>
       <w:r>
@@ -1899,259 +1966,256 @@
         <w:t xml:space="preserve">{{ARR}} </w:t>
       </w:r>
       <w:r>
-        <w:t xml:space="preserve">a la finalización de este contrato, previas las correspondientes deducciones de haberlas y si fueren del caso, de cánones </w:t>
-      </w:r>
+        <w:t xml:space="preserve">a la finalización de este contrato, previas las correspondientes deducciones de haberlas y si fueren del caso, de cánones de arrendamiento, mantenimiento del inmueble o pago de servicios básicos, siempre previo acuerdo entre las partes. </w:t>
+      </w:r>
+    </w:p>
+    <w:p>
+      <w:pPr>
+        <w:spacing w:line="276" w:lineRule="auto"/>
+        <w:ind w:left="-284" w:right="-264"/>
+        <w:jc w:val="both"/>
+      </w:pPr>
+      <w:r>
+        <w:t xml:space="preserve">La devolución del depósito de garantía se lo realizará dentro de los </w:t>
+      </w:r>
+      <w:r>
+        <w:rPr>
+          <w:b/>
+          <w:bCs/>
+        </w:rPr>
+        <w:t xml:space="preserve">DIEZ </w:t>
+      </w:r>
+      <w:r>
+        <w:t>primeros días subsiguientes a la desocupación y entrega del local dado en arriendo, mediante cheque, transferencia o efectivo al ARRENDATARIO.</w:t>
+      </w:r>
+    </w:p>
+    <w:p>
+      <w:pPr>
+        <w:spacing w:line="276" w:lineRule="auto"/>
+        <w:ind w:left="-284" w:right="-264"/>
+        <w:jc w:val="both"/>
+      </w:pPr>
+      <w:r>
+        <w:rPr>
+          <w:b/>
+          <w:bCs/>
+        </w:rPr>
+        <w:t>DÉCIMA TERCERA: TRANSFERENCIA DE DOMINIO DEL BIEN INMUEBLE. -</w:t>
+      </w:r>
+    </w:p>
+    <w:p>
+      <w:pPr>
+        <w:spacing w:line="276" w:lineRule="auto"/>
+        <w:ind w:left="-284" w:right="-264"/>
+        <w:jc w:val="both"/>
+      </w:pPr>
+      <w:r>
+        <w:t xml:space="preserve">En caso que </w:t>
+      </w:r>
+      <w:r>
+        <w:t xml:space="preserve">{{ARR}} </w:t>
+      </w:r>
+      <w:r>
+        <w:t xml:space="preserve">durante la vigencia de este Contrato decidan vender, ceder, donar, traspasar, constituir usufructo o de otra manera transferir o crear cualquier derecho en este Contrato, expresamente mediante el presente instrumento, </w:t>
+      </w:r>
+      <w:r>
+        <w:t xml:space="preserve">{{ARR}} </w:t>
+      </w:r>
+      <w:r>
+        <w:t>se obligan a incluir en dicho documento o escritura de venta una estipulación en la cual el Nuevo Propietario/Arrendador entienda y acepte que existe un Contrato de Arrendamiento con EL ARRENDATARIO, que deberá respetar bajo los siguientes términos y condiciones: El Nuevo Propietario/Arrendador deberá comprometerse a respetar el presente Contrato de Arrendamiento, tomando en cuenta que el mismo deberá notificar en un plazo de diez días hábiles con la copia del contrato de venta a EL ARRENDATARIO a efectos de celebrar un contrato de cesión de derechos del presente Contrato de Arrendamiento con el fin de que los pagos futuros sean efectuados a nombre del Nuevo Propietario/Arrendador.</w:t>
+      </w:r>
+    </w:p>
+    <w:p>
+      <w:pPr>
+        <w:spacing w:line="276" w:lineRule="auto"/>
+        <w:ind w:left="-284" w:right="-264"/>
+        <w:jc w:val="both"/>
+      </w:pPr>
+      <w:r>
+        <w:t xml:space="preserve">Las partes convienen que cualquier acción (debidamente probada, conforme a derecho) que ejecuten </w:t>
+      </w:r>
+      <w:r>
+        <w:t xml:space="preserve">{{ARR}} </w:t>
+      </w:r>
+      <w:r>
+        <w:t xml:space="preserve">como parte de un esquema o artificio para eludir el cumplimiento e intención de esta Cláusula, incluyendo sin limitación, la venta del Inmueble o el Espacio Arrendado sin respetar lo aquí establecido, generará el derecho a EL ARRENDATARIO para exigir el pago en concepto de penalidad a </w:t>
+      </w:r>
+      <w:r>
+        <w:t xml:space="preserve">{{ARR}} </w:t>
+      </w:r>
+      <w:r>
+        <w:t xml:space="preserve">del monto equivalente a los cánones de los meses restantes del plazo no devengado del presente Contrato. </w:t>
+      </w:r>
+      <w:r>
+        <w:t xml:space="preserve">{{ARR}} </w:t>
+      </w:r>
+      <w:r>
+        <w:t xml:space="preserve">y el ARRENDATARIO aceptan que el incumplimiento de esta Cláusula generará gastos, daños y perjuicios a EL ARRENDATARIO, que deberán ser indemnizados por </w:t>
+      </w:r>
+      <w:r>
+        <w:t xml:space="preserve">{{ARR}} </w:t>
+      </w:r>
+      <w:r>
+        <w:t>una vez constatado su incumplimiento.</w:t>
+      </w:r>
+    </w:p>
+    <w:p>
+      <w:pPr>
+        <w:spacing w:line="276" w:lineRule="auto"/>
+        <w:ind w:left="-284" w:right="-264"/>
+        <w:jc w:val="both"/>
+        <w:rPr>
+          <w:rFonts w:eastAsia="Times New Roman"/>
+        </w:rPr>
+      </w:pPr>
+      <w:r>
+        <w:rPr>
+          <w:rFonts w:eastAsia="Times New Roman"/>
+          <w:b/>
+          <w:bCs/>
+        </w:rPr>
+        <w:t xml:space="preserve">DÉCIMA </w:t>
+      </w:r>
+      <w:r>
+        <w:rPr>
+          <w:rFonts w:eastAsia="Times New Roman"/>
+          <w:b/>
+          <w:bCs/>
+        </w:rPr>
+        <w:t>CUARTA</w:t>
+      </w:r>
+      <w:r>
+        <w:rPr>
+          <w:rFonts w:eastAsia="Times New Roman"/>
+          <w:b/>
+          <w:bCs/>
+        </w:rPr>
+        <w:t xml:space="preserve">: </w:t>
+      </w:r>
+      <w:r>
+        <w:rPr>
+          <w:rFonts w:eastAsia="Times New Roman"/>
+          <w:b/>
+          <w:bCs/>
+        </w:rPr>
+        <w:t>IMPUESTOS.</w:t>
+      </w:r>
+      <w:r>
+        <w:rPr>
+          <w:rFonts w:eastAsia="Times New Roman"/>
+        </w:rPr>
+        <w:t xml:space="preserve"> - Por los arriendos a cobrarse, </w:t>
+      </w:r>
+      <w:r>
+        <w:t xml:space="preserve">{{ARR}} </w:t>
+      </w:r>
+      <w:r>
+        <w:rPr>
+          <w:rFonts w:eastAsia="Times New Roman"/>
+        </w:rPr>
+        <w:t xml:space="preserve">emitirá las respectivas facturas que cumplan los requisitos previstos por la legislación tributaria vigente en el país donde se emiten.  Respecto de los arriendos que se abonen, </w:t>
+      </w:r>
+      <w:r>
+        <w:t xml:space="preserve">El ARRENDATARIO </w:t>
+      </w:r>
+      <w:r>
+        <w:rPr>
+          <w:rFonts w:eastAsia="Times New Roman"/>
+        </w:rPr>
+        <w:t>efectuará las correspondientes retenciones de impuestos de conformidad con la ley aplicable en el Ecuador. Los tributos que se deriven por la aplicación de este contrato serán satisfechos por cada parte por arreglo a las leyes vigentes en la materia. Ninguna de las partes será responsable por el cálculo, declaración y pago de los impuestos que le correspondan a su contraparte, ni aún a título de solidaridad, sin perjuicio de las acciones de repetición que apliquen.</w:t>
+      </w:r>
+    </w:p>
+    <w:p>
+      <w:pPr>
+        <w:spacing w:line="276" w:lineRule="auto"/>
+        <w:ind w:left="-284" w:right="-264"/>
+        <w:jc w:val="both"/>
+      </w:pPr>
+      <w:r>
+        <w:rPr>
+          <w:b/>
+        </w:rPr>
+        <w:t xml:space="preserve">DÉCIMA </w:t>
+      </w:r>
+      <w:r>
+        <w:rPr>
+          <w:b/>
+        </w:rPr>
+        <w:t>QUINTA</w:t>
+      </w:r>
+      <w:r>
+        <w:rPr>
+          <w:b/>
+        </w:rPr>
+        <w:t xml:space="preserve">: </w:t>
+      </w:r>
+      <w:r>
+        <w:rPr>
+          <w:b/>
+        </w:rPr>
+        <w:t xml:space="preserve">ENTREGA DEL INMUEBLE. - </w:t>
+      </w:r>
+      <w:r>
+        <w:t>A la finalización del contrato, EL ARRENDATARIO deberá entregar el local, el último día de este, en las mismas condiciones en las que los está recibiendo a la fecha.</w:t>
+      </w:r>
+    </w:p>
+    <w:p>
+      <w:pPr>
+        <w:spacing w:line="276" w:lineRule="auto"/>
+        <w:ind w:left="-284" w:right="-264"/>
+        <w:jc w:val="both"/>
+      </w:pPr>
+      <w:r>
+        <w:rPr>
+          <w:b/>
+          <w:bCs/>
+        </w:rPr>
+        <w:t xml:space="preserve">DÉCIMA </w:t>
+      </w:r>
+      <w:r>
+        <w:rPr>
+          <w:b/>
+          <w:bCs/>
+        </w:rPr>
+        <w:t>SEXTA</w:t>
+      </w:r>
+      <w:r>
+        <w:rPr>
+          <w:b/>
+          <w:bCs/>
+        </w:rPr>
+        <w:t>: TERMINACIÓN DEL CONTRATO</w:t>
+      </w:r>
+      <w:r>
+        <w:t xml:space="preserve">. </w:t>
+      </w:r>
+      <w:r>
+        <w:t>–</w:t>
+      </w:r>
+      <w:r>
+        <w:t xml:space="preserve"> </w:t>
+      </w:r>
+      <w:r>
+        <w:t xml:space="preserve">{{ARR}} </w:t>
+      </w:r>
+      <w:r>
+        <w:t>puede</w:t>
+      </w:r>
+      <w:r>
+        <w:t xml:space="preserve"> </w:t>
+      </w:r>
+      <w:r>
+        <w:t xml:space="preserve">dar por terminado el contrato de arrendamiento y exigir la desocupación y entrega del local arrendado ANTES DE VENCER EL PLAZO legal o convencional acordado por las partes, por una o más de las siguientes causas: </w:t>
+      </w:r>
+    </w:p>
+    <w:p>
+      <w:pPr>
+        <w:spacing w:line="276" w:lineRule="auto"/>
+        <w:ind w:left="-284" w:right="-264"/>
+        <w:jc w:val="both"/>
+      </w:pPr>
       <w:r>
         <w:lastRenderedPageBreak/>
-        <w:t xml:space="preserve">de arrendamiento, mantenimiento del inmueble o pago de servicios básicos, siempre previo acuerdo entre las partes. </w:t>
-      </w:r>
-    </w:p>
-    <w:p>
-      <w:pPr>
-        <w:spacing w:line="276" w:lineRule="auto"/>
-        <w:ind w:left="-284" w:right="-264"/>
-        <w:jc w:val="both"/>
-      </w:pPr>
-      <w:r>
-        <w:t xml:space="preserve">La devolución del depósito de garantía se lo realizará dentro de los </w:t>
-      </w:r>
-      <w:r>
-        <w:rPr>
-          <w:b/>
-          <w:bCs/>
-        </w:rPr>
-        <w:t xml:space="preserve">DIEZ </w:t>
-      </w:r>
-      <w:r>
-        <w:t>primeros días subsiguientes a la desocupación y entrega del local dado en arriendo, mediante cheque, transferencia o efectivo al ARRENDATARIO.</w:t>
-      </w:r>
-    </w:p>
-    <w:p>
-      <w:pPr>
-        <w:spacing w:line="276" w:lineRule="auto"/>
-        <w:ind w:left="-284" w:right="-264"/>
-        <w:jc w:val="both"/>
-      </w:pPr>
-      <w:r>
-        <w:rPr>
-          <w:b/>
-          <w:bCs/>
-        </w:rPr>
-        <w:t>DÉCIMA TERCERA: TRANSFERENCIA DE DOMINIO DEL BIEN INMUEBLE. -</w:t>
-      </w:r>
-    </w:p>
-    <w:p>
-      <w:pPr>
-        <w:spacing w:line="276" w:lineRule="auto"/>
-        <w:ind w:left="-284" w:right="-264"/>
-        <w:jc w:val="both"/>
-      </w:pPr>
-      <w:r>
-        <w:t xml:space="preserve">En caso que </w:t>
-      </w:r>
-      <w:r>
-        <w:t xml:space="preserve">{{ARR}} </w:t>
-      </w:r>
-      <w:r>
-        <w:t xml:space="preserve">durante la vigencia de este Contrato decidan vender, ceder, donar, traspasar, constituir usufructo o de otra manera transferir o crear cualquier derecho en este Contrato, expresamente mediante el presente instrumento, </w:t>
-      </w:r>
-      <w:r>
-        <w:t xml:space="preserve">{{ARR}} </w:t>
-      </w:r>
-      <w:r>
-        <w:t>se obligan a incluir en dicho documento o escritura de venta una estipulación en la cual el Nuevo Propietario/Arrendador entienda y acepte que existe un Contrato de Arrendamiento con EL ARRENDATARIO, que deberá respetar bajo los siguientes términos y condiciones: El Nuevo Propietario/Arrendador deberá comprometerse a respetar el presente Contrato de Arrendamiento, tomando en cuenta que el mismo deberá notificar en un plazo de diez días hábiles con la copia del contrato de venta a EL ARRENDATARIO a efectos de celebrar un contrato de cesión de derechos del presente Contrato de Arrendamiento con el fin de que los pagos futuros sean efectuados a nombre del Nuevo Propietario/Arrendador.</w:t>
-      </w:r>
-    </w:p>
-    <w:p>
-      <w:pPr>
-        <w:spacing w:line="276" w:lineRule="auto"/>
-        <w:ind w:left="-284" w:right="-264"/>
-        <w:jc w:val="both"/>
-      </w:pPr>
-      <w:r>
-        <w:t xml:space="preserve">Las partes convienen que cualquier acción (debidamente probada, conforme a derecho) que ejecuten </w:t>
-      </w:r>
-      <w:r>
-        <w:t xml:space="preserve">{{ARR}} </w:t>
-      </w:r>
-      <w:r>
-        <w:t xml:space="preserve">como parte de un esquema o artificio para eludir el cumplimiento e intención de esta Cláusula, incluyendo sin limitación, la venta del Inmueble o el Espacio Arrendado sin respetar lo aquí establecido, generará el derecho a EL ARRENDATARIO para exigir el pago en concepto de penalidad a </w:t>
-      </w:r>
-      <w:r>
-        <w:t xml:space="preserve">{{ARR}} </w:t>
-      </w:r>
-      <w:r>
-        <w:t xml:space="preserve">del monto equivalente a los cánones de los meses restantes del plazo no devengado del presente Contrato. </w:t>
-      </w:r>
-      <w:r>
-        <w:t xml:space="preserve">{{ARR}} </w:t>
-      </w:r>
-      <w:r>
-        <w:t xml:space="preserve">y el ARRENDATARIO aceptan que el incumplimiento de esta Cláusula generará gastos, daños y perjuicios a EL ARRENDATARIO, que deberán ser indemnizados por </w:t>
-      </w:r>
-      <w:r>
-        <w:t xml:space="preserve">{{ARR}} </w:t>
-      </w:r>
-      <w:r>
-        <w:t>una vez constatado su incumplimiento.</w:t>
-      </w:r>
-    </w:p>
-    <w:p>
-      <w:pPr>
-        <w:spacing w:line="276" w:lineRule="auto"/>
-        <w:ind w:left="-284" w:right="-264"/>
-        <w:jc w:val="both"/>
-        <w:rPr>
-          <w:rFonts w:eastAsia="Times New Roman"/>
-        </w:rPr>
-      </w:pPr>
-      <w:r>
-        <w:rPr>
-          <w:rFonts w:eastAsia="Times New Roman"/>
-          <w:b/>
-          <w:bCs/>
-        </w:rPr>
-        <w:t xml:space="preserve">DÉCIMA </w:t>
-      </w:r>
-      <w:r>
-        <w:rPr>
-          <w:rFonts w:eastAsia="Times New Roman"/>
-          <w:b/>
-          <w:bCs/>
-        </w:rPr>
-        <w:t>CUARTA</w:t>
-      </w:r>
-      <w:r>
-        <w:rPr>
-          <w:rFonts w:eastAsia="Times New Roman"/>
-          <w:b/>
-          <w:bCs/>
-        </w:rPr>
-        <w:t xml:space="preserve">: </w:t>
-      </w:r>
-      <w:r>
-        <w:rPr>
-          <w:rFonts w:eastAsia="Times New Roman"/>
-          <w:b/>
-          <w:bCs/>
-        </w:rPr>
-        <w:t>IMPUESTOS.</w:t>
-      </w:r>
-      <w:r>
-        <w:rPr>
-          <w:rFonts w:eastAsia="Times New Roman"/>
-        </w:rPr>
-        <w:t xml:space="preserve"> - Por los arriendos a cobrarse, </w:t>
-      </w:r>
-      <w:r>
-        <w:t xml:space="preserve">{{ARR}} </w:t>
-      </w:r>
-      <w:r>
-        <w:rPr>
-          <w:rFonts w:eastAsia="Times New Roman"/>
-        </w:rPr>
-        <w:t xml:space="preserve">emitirá las respectivas facturas que cumplan los requisitos previstos por la legislación tributaria vigente en el país donde se emiten.  Respecto de los arriendos que se abonen, </w:t>
-      </w:r>
-      <w:r>
-        <w:t xml:space="preserve">El ARRENDATARIO </w:t>
-      </w:r>
-      <w:r>
-        <w:rPr>
-          <w:rFonts w:eastAsia="Times New Roman"/>
-        </w:rPr>
-        <w:t>efectuará las correspondientes retenciones de impuestos de conformidad con la ley aplicable en el Ecuador. Los tributos que se deriven por la aplicación de este contrato serán satisfechos por cada parte por arreglo a las leyes vigentes en la materia. Ninguna de las partes será responsable por el cálculo, declaración y pago de los impuestos que le correspondan a su contraparte, ni aún a título de solidaridad, sin perjuicio de las acciones de repetición que apliquen.</w:t>
-      </w:r>
-    </w:p>
-    <w:p>
-      <w:pPr>
-        <w:spacing w:line="276" w:lineRule="auto"/>
-        <w:ind w:left="-284" w:right="-264"/>
-        <w:jc w:val="both"/>
-      </w:pPr>
-      <w:r>
-        <w:rPr>
-          <w:b/>
-        </w:rPr>
-        <w:t xml:space="preserve">DÉCIMA </w:t>
-      </w:r>
-      <w:r>
-        <w:rPr>
-          <w:b/>
-        </w:rPr>
-        <w:t>QUINTA</w:t>
-      </w:r>
-      <w:r>
-        <w:rPr>
-          <w:b/>
-        </w:rPr>
-        <w:t xml:space="preserve">: </w:t>
-      </w:r>
-      <w:r>
-        <w:rPr>
-          <w:b/>
-        </w:rPr>
-        <w:t xml:space="preserve">ENTREGA DEL INMUEBLE. - </w:t>
-      </w:r>
-      <w:r>
-        <w:t>A la finalización del contrato, EL ARRENDATARIO deberá entregar el local, el último día de este, en las mismas condiciones en las que los está recibiendo a la fecha.</w:t>
-      </w:r>
-    </w:p>
-    <w:p>
-      <w:pPr>
-        <w:spacing w:line="276" w:lineRule="auto"/>
-        <w:ind w:left="-284" w:right="-264"/>
-        <w:jc w:val="both"/>
-      </w:pPr>
-      <w:r>
-        <w:rPr>
-          <w:b/>
-          <w:bCs/>
-        </w:rPr>
-        <w:t xml:space="preserve">DÉCIMA </w:t>
-      </w:r>
-      <w:r>
-        <w:rPr>
-          <w:b/>
-          <w:bCs/>
-        </w:rPr>
-        <w:t>SEXTA</w:t>
-      </w:r>
-      <w:r>
-        <w:rPr>
-          <w:b/>
-          <w:bCs/>
-        </w:rPr>
-        <w:t>: TERMINACIÓN DEL CONTRATO</w:t>
-      </w:r>
-      <w:r>
-        <w:t xml:space="preserve">. </w:t>
-      </w:r>
-      <w:r>
-        <w:t>–</w:t>
-      </w:r>
-      <w:r>
-        <w:t xml:space="preserve"> </w:t>
-      </w:r>
-      <w:r>
-        <w:t xml:space="preserve">{{ARR}} </w:t>
-      </w:r>
-      <w:r>
-        <w:t>puede</w:t>
-      </w:r>
-      <w:r>
-        <w:t xml:space="preserve"> </w:t>
-      </w:r>
-      <w:r>
-        <w:t xml:space="preserve">dar por terminado el contrato de arrendamiento y exigir la desocupación y entrega del local arrendado ANTES DE VENCER EL PLAZO legal o convencional acordado por las partes, por una o más de las siguientes causas: </w:t>
-      </w:r>
-    </w:p>
-    <w:p>
-      <w:pPr>
-        <w:spacing w:line="276" w:lineRule="auto"/>
-        <w:ind w:left="-284" w:right="-264"/>
-        <w:jc w:val="both"/>
-      </w:pPr>
-      <w:r>
         <w:t xml:space="preserve">a) </w:t>
       </w:r>
       <w:r>
@@ -2176,7 +2240,6 @@
         <w:jc w:val="both"/>
       </w:pPr>
       <w:r>
-        <w:lastRenderedPageBreak/>
         <w:t>c)   Algazaras o reyertas ocasionadas por el inquilino.</w:t>
       </w:r>
     </w:p>
@@ -2649,13 +2712,21 @@
           <w:bCs/>
           <w:color w:val="000000"/>
         </w:rPr>
-        <w:t xml:space="preserve">De suscitarse algún conflicto o controversia entre las Partes, o discrepancias sobre la aplicación e interpretación contractual y extracontractual del presente Contrato, las partes renuncian a fuero y domicilio para someterse directamente a la justicia ordinaria ante las Unidades Judiciales y/o Tribunales de la ciudad de </w:t>
+        <w:t xml:space="preserve">De suscitarse algún conflicto o controversia entre las Partes, o discrepancias sobre la aplicación e interpretación contractual y extracontractual del presente Contrato, las partes renuncian a fuero y </w:t>
       </w:r>
       <w:r>
         <w:rPr>
           <w:bCs/>
           <w:color w:val="000000"/>
         </w:rPr>
+        <w:lastRenderedPageBreak/>
+        <w:t xml:space="preserve">domicilio para someterse directamente a la justicia ordinaria ante las Unidades Judiciales y/o Tribunales de la ciudad de </w:t>
+      </w:r>
+      <w:r>
+        <w:rPr>
+          <w:bCs/>
+          <w:color w:val="000000"/>
+        </w:rPr>
         <w:t>{{</w:t>
       </w:r>
       <w:proofErr w:type="spellStart"/>
@@ -2679,15 +2750,7 @@
           <w:bCs/>
           <w:color w:val="000000"/>
         </w:rPr>
-        <w:t xml:space="preserve">, mediante el procedimiento que se encuentre establecido en el Código </w:t>
-      </w:r>
-      <w:r>
-        <w:rPr>
-          <w:bCs/>
-          <w:color w:val="000000"/>
-        </w:rPr>
-        <w:lastRenderedPageBreak/>
-        <w:t>Orgánico General de Procesos, dejando a salvo que las partes puedan acudir a mediación de manera opcional, libre y voluntaria.</w:t>
+        <w:t>, mediante el procedimiento que se encuentre establecido en el Código Orgánico General de Procesos, dejando a salvo que las partes puedan acudir a mediación de manera opcional, libre y voluntaria.</w:t>
       </w:r>
     </w:p>
     <w:p>
@@ -3181,14 +3244,11 @@
         <w:jc w:val="both"/>
       </w:pPr>
       <w:r>
+        <w:lastRenderedPageBreak/>
         <w:t>Para constancia de todo lo actuado y de su aceptación de todo lo estipulado en el presente contrato de arrendamiento, las partes suscriben el presente instrumento en tres ejemplares de igual valor y contenido</w:t>
       </w:r>
       <w:r>
-        <w:t xml:space="preserve">, </w:t>
-      </w:r>
-      <w:r>
-        <w:lastRenderedPageBreak/>
-        <w:t>firmado</w:t>
+        <w:t>, firmado</w:t>
       </w:r>
       <w:r>
         <w:t xml:space="preserve"> en unidad de acto</w:t>
@@ -3312,7 +3372,7 @@
         <w:jc w:val="both"/>
       </w:pPr>
       <w:r>
-        <w:t>{{TituloArrendador2}}. {{</w:t>
+        <w:t>{{TituloArrendador2}} {{</w:t>
       </w:r>
       <w:proofErr w:type="spellStart"/>
       <w:r>
@@ -4331,6 +4391,7 @@
   <w:style w:type="character" w:default="1" w:styleId="Fuentedeprrafopredeter">
     <w:name w:val="Default Paragraph Font"/>
     <w:uiPriority w:val="1"/>
+    <w:semiHidden/>
     <w:unhideWhenUsed/>
   </w:style>
   <w:style w:type="table" w:default="1" w:styleId="Tablanormal">

</xml_diff>